<commit_message>
modified report to include github URL
</commit_message>
<xml_diff>
--- a/Shangeri_MMA 867_Assignment 1_Report.docx
+++ b/Shangeri_MMA 867_Assignment 1_Report.docx
@@ -65,8 +65,6 @@
           </wp:inline>
         </w:drawing>
       </w:r>
-      <w:bookmarkStart w:id="0" w:name="_GoBack"/>
-      <w:bookmarkEnd w:id="0"/>
     </w:p>
     <w:p>
       <w:pPr>
@@ -652,13 +650,13 @@
               <wp:anchor distT="0" distB="0" distL="114300" distR="114300" simplePos="0" relativeHeight="251659264" behindDoc="0" locked="0" layoutInCell="1" allowOverlap="1" wp14:anchorId="5F596AAB" wp14:editId="045E0B8D">
                 <wp:simplePos x="0" y="0"/>
                 <wp:positionH relativeFrom="column">
-                  <wp:align>center</wp:align>
+                  <wp:posOffset>57150</wp:posOffset>
                 </wp:positionH>
                 <wp:positionV relativeFrom="paragraph">
-                  <wp:posOffset>10160</wp:posOffset>
+                  <wp:posOffset>9524</wp:posOffset>
                 </wp:positionV>
-                <wp:extent cx="5600700" cy="1371600"/>
-                <wp:effectExtent l="0" t="0" r="19050" b="19050"/>
+                <wp:extent cx="5600700" cy="1514475"/>
+                <wp:effectExtent l="0" t="0" r="19050" b="28575"/>
                 <wp:wrapNone/>
                 <wp:docPr id="2" name="Text Box 4"/>
                 <wp:cNvGraphicFramePr>
@@ -673,7 +671,7 @@
                       <wps:spPr bwMode="auto">
                         <a:xfrm>
                           <a:off x="0" y="0"/>
-                          <a:ext cx="5600700" cy="1371600"/>
+                          <a:ext cx="5600700" cy="1514475"/>
                         </a:xfrm>
                         <a:prstGeom prst="rect">
                           <a:avLst/>
@@ -728,6 +726,89 @@
                               <w:t xml:space="preserve"> 1446</w:t>
                             </w:r>
                           </w:p>
+                          <w:p>
+                            <w:proofErr w:type="spellStart"/>
+                            <w:r>
+                              <w:t>Github</w:t>
+                            </w:r>
+                            <w:proofErr w:type="spellEnd"/>
+                            <w:r>
+                              <w:t xml:space="preserve">: </w:t>
+                            </w:r>
+                            <w:hyperlink r:id="rId6" w:history="1">
+                              <w:r>
+                                <w:rPr>
+                                  <w:rStyle w:val="Hyperlink"/>
+                                </w:rPr>
+                                <w:t>https://github.com/anushangeri/Shangeri_MMA-867_Assignment-1.git</w:t>
+                              </w:r>
+                            </w:hyperlink>
+                          </w:p>
+                          <w:p>
+                            <w:pPr>
+                              <w:rPr>
+                                <w:i/>
+                              </w:rPr>
+                            </w:pPr>
+                            <w:r>
+                              <w:rPr>
+                                <w:i/>
+                              </w:rPr>
+                              <w:t>*</w:t>
+                            </w:r>
+                            <w:proofErr w:type="spellStart"/>
+                            <w:r>
+                              <w:rPr>
+                                <w:i/>
+                              </w:rPr>
+                              <w:t>github</w:t>
+                            </w:r>
+                            <w:proofErr w:type="spellEnd"/>
+                            <w:r>
+                              <w:rPr>
+                                <w:i/>
+                              </w:rPr>
+                              <w:t xml:space="preserve"> contain</w:t>
+                            </w:r>
+                            <w:r>
+                              <w:rPr>
+                                <w:i/>
+                              </w:rPr>
+                              <w:t>s</w:t>
+                            </w:r>
+                            <w:r>
+                              <w:rPr>
+                                <w:i/>
+                              </w:rPr>
+                              <w:t xml:space="preserve"> the Kaggle </w:t>
+                            </w:r>
+                            <w:r>
+                              <w:rPr>
+                                <w:i/>
+                              </w:rPr>
+                              <w:t xml:space="preserve">datasets, </w:t>
+                            </w:r>
+                            <w:r>
+                              <w:rPr>
+                                <w:i/>
+                              </w:rPr>
+                              <w:t>R script</w:t>
+                            </w:r>
+                            <w:r>
+                              <w:rPr>
+                                <w:i/>
+                              </w:rPr>
+                              <w:t>, predicted value submitted on Kaggle and</w:t>
+                            </w:r>
+                            <w:bookmarkStart w:id="0" w:name="_GoBack"/>
+                            <w:bookmarkEnd w:id="0"/>
+                            <w:r>
+                              <w:rPr>
+                                <w:i/>
+                              </w:rPr>
+                              <w:t xml:space="preserve"> report</w:t>
+                            </w:r>
+                          </w:p>
                         </w:txbxContent>
                       </wps:txbx>
                       <wps:bodyPr rot="0" vert="horz" wrap="square" lIns="91440" tIns="45720" rIns="91440" bIns="45720" anchor="t" anchorCtr="0" upright="1">
@@ -747,7 +828,11 @@
           </mc:Choice>
           <mc:Fallback>
             <w:pict>
-              <v:shape w14:anchorId="5F596AAB" id="Text Box 4" o:spid="_x0000_s1027" type="#_x0000_t202" style="position:absolute;margin-left:0;margin-top:.8pt;width:441pt;height:108pt;z-index:251659264;visibility:visible;mso-wrap-style:square;mso-width-percent:0;mso-height-percent:0;mso-wrap-distance-left:9pt;mso-wrap-distance-top:0;mso-wrap-distance-right:9pt;mso-wrap-distance-bottom:0;mso-position-horizontal:center;mso-position-horizontal-relative:text;mso-position-vertical:absolute;mso-position-vertical-relative:text;mso-width-percent:0;mso-height-percent:0;mso-width-relative:page;mso-height-relative:page;v-text-anchor:top" o:gfxdata="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">
+              <v:shapetype w14:anchorId="5F596AAB" id="_x0000_t202" coordsize="21600,21600" o:spt="202" path="m,l,21600r21600,l21600,xe">
+                <v:stroke joinstyle="miter"/>
+                <v:path gradientshapeok="t" o:connecttype="rect"/>
+              </v:shapetype>
+              <v:shape id="Text Box 4" o:spid="_x0000_s1026" type="#_x0000_t202" style="position:absolute;margin-left:4.5pt;margin-top:.75pt;width:441pt;height:119.25pt;z-index:251659264;visibility:visible;mso-wrap-style:square;mso-width-percent:0;mso-height-percent:0;mso-wrap-distance-left:9pt;mso-wrap-distance-top:0;mso-wrap-distance-right:9pt;mso-wrap-distance-bottom:0;mso-position-horizontal:absolute;mso-position-horizontal-relative:text;mso-position-vertical:absolute;mso-position-vertical-relative:text;mso-width-percent:0;mso-height-percent:0;mso-width-relative:page;mso-height-relative:page;v-text-anchor:top" o:gfxdata="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">
                 <v:textbox>
                   <w:txbxContent>
                     <w:p>
@@ -786,6 +871,89 @@
                         <w:t xml:space="preserve"> 1446</w:t>
                       </w:r>
                     </w:p>
+                    <w:p>
+                      <w:proofErr w:type="spellStart"/>
+                      <w:r>
+                        <w:t>Github</w:t>
+                      </w:r>
+                      <w:proofErr w:type="spellEnd"/>
+                      <w:r>
+                        <w:t xml:space="preserve">: </w:t>
+                      </w:r>
+                      <w:hyperlink r:id="rId7" w:history="1">
+                        <w:r>
+                          <w:rPr>
+                            <w:rStyle w:val="Hyperlink"/>
+                          </w:rPr>
+                          <w:t>https://github.com/anushangeri/Shangeri_MMA-867_Assignment-1.git</w:t>
+                        </w:r>
+                      </w:hyperlink>
+                    </w:p>
+                    <w:p>
+                      <w:pPr>
+                        <w:rPr>
+                          <w:i/>
+                        </w:rPr>
+                      </w:pPr>
+                      <w:r>
+                        <w:rPr>
+                          <w:i/>
+                        </w:rPr>
+                        <w:t>*</w:t>
+                      </w:r>
+                      <w:proofErr w:type="spellStart"/>
+                      <w:r>
+                        <w:rPr>
+                          <w:i/>
+                        </w:rPr>
+                        <w:t>github</w:t>
+                      </w:r>
+                      <w:proofErr w:type="spellEnd"/>
+                      <w:r>
+                        <w:rPr>
+                          <w:i/>
+                        </w:rPr>
+                        <w:t xml:space="preserve"> contain</w:t>
+                      </w:r>
+                      <w:r>
+                        <w:rPr>
+                          <w:i/>
+                        </w:rPr>
+                        <w:t>s</w:t>
+                      </w:r>
+                      <w:r>
+                        <w:rPr>
+                          <w:i/>
+                        </w:rPr>
+                        <w:t xml:space="preserve"> the Kaggle </w:t>
+                      </w:r>
+                      <w:r>
+                        <w:rPr>
+                          <w:i/>
+                        </w:rPr>
+                        <w:t xml:space="preserve">datasets, </w:t>
+                      </w:r>
+                      <w:r>
+                        <w:rPr>
+                          <w:i/>
+                        </w:rPr>
+                        <w:t>R script</w:t>
+                      </w:r>
+                      <w:r>
+                        <w:rPr>
+                          <w:i/>
+                        </w:rPr>
+                        <w:t>, predicted value submitted on Kaggle and</w:t>
+                      </w:r>
+                      <w:bookmarkStart w:id="1" w:name="_GoBack"/>
+                      <w:bookmarkEnd w:id="1"/>
+                      <w:r>
+                        <w:rPr>
+                          <w:i/>
+                        </w:rPr>
+                        <w:t xml:space="preserve"> report</w:t>
+                      </w:r>
+                    </w:p>
                   </w:txbxContent>
                 </v:textbox>
               </v:shape>
@@ -929,7 +1097,7 @@
         </w:rPr>
         <w:t xml:space="preserve"> </w:t>
       </w:r>
-      <w:hyperlink r:id="rId6" w:history="1">
+      <w:hyperlink r:id="rId8" w:history="1">
         <w:r>
           <w:rPr>
             <w:rStyle w:val="Hyperlink"/>
@@ -996,7 +1164,7 @@
         </w:rPr>
         <w:t xml:space="preserve"> </w:t>
       </w:r>
-      <w:hyperlink r:id="rId7" w:history="1">
+      <w:hyperlink r:id="rId9" w:history="1">
         <w:r>
           <w:rPr>
             <w:rStyle w:val="Hyperlink"/>
@@ -1074,7 +1242,7 @@
         </w:rPr>
         <w:t xml:space="preserve"> </w:t>
       </w:r>
-      <w:hyperlink r:id="rId8" w:history="1">
+      <w:hyperlink r:id="rId10" w:history="1">
         <w:r>
           <w:rPr>
             <w:rStyle w:val="Hyperlink"/>
@@ -1213,7 +1381,7 @@
             <o:lock v:ext="edit" aspectratio="t"/>
           </v:shapetype>
           <v:shape id="_x0000_i1025" type="#_x0000_t75" style="width:451.15pt;height:162pt">
-            <v:imagedata r:id="rId9" o:title="Rplot01"/>
+            <v:imagedata r:id="rId11" o:title="Rplot01"/>
           </v:shape>
         </w:pict>
       </w:r>
@@ -1993,7 +2161,7 @@
                     <pic:cNvPicPr/>
                   </pic:nvPicPr>
                   <pic:blipFill>
-                    <a:blip r:embed="rId10"/>
+                    <a:blip r:embed="rId12"/>
                     <a:stretch>
                       <a:fillRect/>
                     </a:stretch>
@@ -2470,7 +2638,7 @@
                     <pic:cNvPicPr/>
                   </pic:nvPicPr>
                   <pic:blipFill rotWithShape="1">
-                    <a:blip r:embed="rId11"/>
+                    <a:blip r:embed="rId13"/>
                     <a:srcRect l="21023"/>
                     <a:stretch/>
                   </pic:blipFill>
@@ -2533,7 +2701,7 @@
                     <pic:cNvPicPr/>
                   </pic:nvPicPr>
                   <pic:blipFill rotWithShape="1">
-                    <a:blip r:embed="rId12"/>
+                    <a:blip r:embed="rId14"/>
                     <a:srcRect l="21023" r="8153"/>
                     <a:stretch/>
                   </pic:blipFill>
@@ -2601,7 +2769,7 @@
                     <pic:cNvPicPr/>
                   </pic:nvPicPr>
                   <pic:blipFill>
-                    <a:blip r:embed="rId13"/>
+                    <a:blip r:embed="rId15"/>
                     <a:stretch>
                       <a:fillRect/>
                     </a:stretch>
@@ -2644,7 +2812,7 @@
                     <pic:cNvPicPr/>
                   </pic:nvPicPr>
                   <pic:blipFill>
-                    <a:blip r:embed="rId14"/>
+                    <a:blip r:embed="rId16"/>
                     <a:stretch>
                       <a:fillRect/>
                     </a:stretch>
@@ -2688,7 +2856,7 @@
                     <pic:cNvPicPr/>
                   </pic:nvPicPr>
                   <pic:blipFill rotWithShape="1">
-                    <a:blip r:embed="rId15"/>
+                    <a:blip r:embed="rId17"/>
                     <a:srcRect r="371"/>
                     <a:stretch/>
                   </pic:blipFill>
@@ -2738,7 +2906,7 @@
                     <pic:cNvPicPr/>
                   </pic:nvPicPr>
                   <pic:blipFill>
-                    <a:blip r:embed="rId16"/>
+                    <a:blip r:embed="rId18"/>
                     <a:stretch>
                       <a:fillRect/>
                     </a:stretch>
@@ -2771,93 +2939,6 @@
             <wp:extent cx="5731510" cy="2876550"/>
             <wp:effectExtent l="0" t="0" r="2540" b="0"/>
             <wp:docPr id="10" name="Picture 10"/>
-            <wp:cNvGraphicFramePr>
-              <a:graphicFrameLocks xmlns:a="http://schemas.openxmlformats.org/drawingml/2006/main" noChangeAspect="1"/>
-            </wp:cNvGraphicFramePr>
-            <a:graphic xmlns:a="http://schemas.openxmlformats.org/drawingml/2006/main">
-              <a:graphicData uri="http://schemas.openxmlformats.org/drawingml/2006/picture">
-                <pic:pic xmlns:pic="http://schemas.openxmlformats.org/drawingml/2006/picture">
-                  <pic:nvPicPr>
-                    <pic:cNvPr id="1" name=""/>
-                    <pic:cNvPicPr/>
-                  </pic:nvPicPr>
-                  <pic:blipFill>
-                    <a:blip r:embed="rId17"/>
-                    <a:stretch>
-                      <a:fillRect/>
-                    </a:stretch>
-                  </pic:blipFill>
-                  <pic:spPr>
-                    <a:xfrm>
-                      <a:off x="0" y="0"/>
-                      <a:ext cx="5731510" cy="2876550"/>
-                    </a:xfrm>
-                    <a:prstGeom prst="rect">
-                      <a:avLst/>
-                    </a:prstGeom>
-                  </pic:spPr>
-                </pic:pic>
-              </a:graphicData>
-            </a:graphic>
-          </wp:inline>
-        </w:drawing>
-      </w:r>
-    </w:p>
-    <w:p>
-      <w:r>
-        <w:rPr>
-          <w:noProof/>
-          <w:lang w:eastAsia="en-SG"/>
-        </w:rPr>
-        <w:drawing>
-          <wp:inline distT="0" distB="0" distL="0" distR="0" wp14:anchorId="67DD57DB" wp14:editId="60DB8AE4">
-            <wp:extent cx="5731510" cy="2880995"/>
-            <wp:effectExtent l="0" t="0" r="2540" b="0"/>
-            <wp:docPr id="11" name="Picture 11"/>
-            <wp:cNvGraphicFramePr>
-              <a:graphicFrameLocks xmlns:a="http://schemas.openxmlformats.org/drawingml/2006/main" noChangeAspect="1"/>
-            </wp:cNvGraphicFramePr>
-            <a:graphic xmlns:a="http://schemas.openxmlformats.org/drawingml/2006/main">
-              <a:graphicData uri="http://schemas.openxmlformats.org/drawingml/2006/picture">
-                <pic:pic xmlns:pic="http://schemas.openxmlformats.org/drawingml/2006/picture">
-                  <pic:nvPicPr>
-                    <pic:cNvPr id="1" name=""/>
-                    <pic:cNvPicPr/>
-                  </pic:nvPicPr>
-                  <pic:blipFill>
-                    <a:blip r:embed="rId18"/>
-                    <a:stretch>
-                      <a:fillRect/>
-                    </a:stretch>
-                  </pic:blipFill>
-                  <pic:spPr>
-                    <a:xfrm>
-                      <a:off x="0" y="0"/>
-                      <a:ext cx="5731510" cy="2880995"/>
-                    </a:xfrm>
-                    <a:prstGeom prst="rect">
-                      <a:avLst/>
-                    </a:prstGeom>
-                  </pic:spPr>
-                </pic:pic>
-              </a:graphicData>
-            </a:graphic>
-          </wp:inline>
-        </w:drawing>
-      </w:r>
-    </w:p>
-    <w:p>
-      <w:r>
-        <w:rPr>
-          <w:noProof/>
-          <w:lang w:eastAsia="en-SG"/>
-        </w:rPr>
-        <w:lastRenderedPageBreak/>
-        <w:drawing>
-          <wp:inline distT="0" distB="0" distL="0" distR="0" wp14:anchorId="56F6E7A1" wp14:editId="3D8CFD36">
-            <wp:extent cx="5731510" cy="2889885"/>
-            <wp:effectExtent l="0" t="0" r="2540" b="5715"/>
-            <wp:docPr id="12" name="Picture 12"/>
             <wp:cNvGraphicFramePr>
               <a:graphicFrameLocks xmlns:a="http://schemas.openxmlformats.org/drawingml/2006/main" noChangeAspect="1"/>
             </wp:cNvGraphicFramePr>
@@ -2877,6 +2958,93 @@
                   <pic:spPr>
                     <a:xfrm>
                       <a:off x="0" y="0"/>
+                      <a:ext cx="5731510" cy="2876550"/>
+                    </a:xfrm>
+                    <a:prstGeom prst="rect">
+                      <a:avLst/>
+                    </a:prstGeom>
+                  </pic:spPr>
+                </pic:pic>
+              </a:graphicData>
+            </a:graphic>
+          </wp:inline>
+        </w:drawing>
+      </w:r>
+    </w:p>
+    <w:p>
+      <w:r>
+        <w:rPr>
+          <w:noProof/>
+          <w:lang w:eastAsia="en-SG"/>
+        </w:rPr>
+        <w:drawing>
+          <wp:inline distT="0" distB="0" distL="0" distR="0" wp14:anchorId="67DD57DB" wp14:editId="60DB8AE4">
+            <wp:extent cx="5731510" cy="2880995"/>
+            <wp:effectExtent l="0" t="0" r="2540" b="0"/>
+            <wp:docPr id="11" name="Picture 11"/>
+            <wp:cNvGraphicFramePr>
+              <a:graphicFrameLocks xmlns:a="http://schemas.openxmlformats.org/drawingml/2006/main" noChangeAspect="1"/>
+            </wp:cNvGraphicFramePr>
+            <a:graphic xmlns:a="http://schemas.openxmlformats.org/drawingml/2006/main">
+              <a:graphicData uri="http://schemas.openxmlformats.org/drawingml/2006/picture">
+                <pic:pic xmlns:pic="http://schemas.openxmlformats.org/drawingml/2006/picture">
+                  <pic:nvPicPr>
+                    <pic:cNvPr id="1" name=""/>
+                    <pic:cNvPicPr/>
+                  </pic:nvPicPr>
+                  <pic:blipFill>
+                    <a:blip r:embed="rId20"/>
+                    <a:stretch>
+                      <a:fillRect/>
+                    </a:stretch>
+                  </pic:blipFill>
+                  <pic:spPr>
+                    <a:xfrm>
+                      <a:off x="0" y="0"/>
+                      <a:ext cx="5731510" cy="2880995"/>
+                    </a:xfrm>
+                    <a:prstGeom prst="rect">
+                      <a:avLst/>
+                    </a:prstGeom>
+                  </pic:spPr>
+                </pic:pic>
+              </a:graphicData>
+            </a:graphic>
+          </wp:inline>
+        </w:drawing>
+      </w:r>
+    </w:p>
+    <w:p>
+      <w:r>
+        <w:rPr>
+          <w:noProof/>
+          <w:lang w:eastAsia="en-SG"/>
+        </w:rPr>
+        <w:lastRenderedPageBreak/>
+        <w:drawing>
+          <wp:inline distT="0" distB="0" distL="0" distR="0" wp14:anchorId="56F6E7A1" wp14:editId="3D8CFD36">
+            <wp:extent cx="5731510" cy="2889885"/>
+            <wp:effectExtent l="0" t="0" r="2540" b="5715"/>
+            <wp:docPr id="12" name="Picture 12"/>
+            <wp:cNvGraphicFramePr>
+              <a:graphicFrameLocks xmlns:a="http://schemas.openxmlformats.org/drawingml/2006/main" noChangeAspect="1"/>
+            </wp:cNvGraphicFramePr>
+            <a:graphic xmlns:a="http://schemas.openxmlformats.org/drawingml/2006/main">
+              <a:graphicData uri="http://schemas.openxmlformats.org/drawingml/2006/picture">
+                <pic:pic xmlns:pic="http://schemas.openxmlformats.org/drawingml/2006/picture">
+                  <pic:nvPicPr>
+                    <pic:cNvPr id="1" name=""/>
+                    <pic:cNvPicPr/>
+                  </pic:nvPicPr>
+                  <pic:blipFill>
+                    <a:blip r:embed="rId21"/>
+                    <a:stretch>
+                      <a:fillRect/>
+                    </a:stretch>
+                  </pic:blipFill>
+                  <pic:spPr>
+                    <a:xfrm>
+                      <a:off x="0" y="0"/>
                       <a:ext cx="5731510" cy="2889885"/>
                     </a:xfrm>
                     <a:prstGeom prst="rect">
@@ -2912,7 +3080,7 @@
                     <pic:cNvPicPr/>
                   </pic:nvPicPr>
                   <pic:blipFill>
-                    <a:blip r:embed="rId20"/>
+                    <a:blip r:embed="rId22"/>
                     <a:stretch>
                       <a:fillRect/>
                     </a:stretch>

</xml_diff>

<commit_message>
added R output to report
</commit_message>
<xml_diff>
--- a/Shangeri_MMA 867_Assignment 1_Report.docx
+++ b/Shangeri_MMA 867_Assignment 1_Report.docx
@@ -800,8 +800,6 @@
                               </w:rPr>
                               <w:t>, predicted value submitted on Kaggle and</w:t>
                             </w:r>
-                            <w:bookmarkStart w:id="0" w:name="_GoBack"/>
-                            <w:bookmarkEnd w:id="0"/>
                             <w:r>
                               <w:rPr>
                                 <w:i/>
@@ -945,8 +943,6 @@
                         </w:rPr>
                         <w:t>, predicted value submitted on Kaggle and</w:t>
                       </w:r>
-                      <w:bookmarkStart w:id="1" w:name="_GoBack"/>
-                      <w:bookmarkEnd w:id="1"/>
                       <w:r>
                         <w:rPr>
                           <w:i/>
@@ -1707,436 +1703,8 @@
     </w:p>
     <w:p>
       <w:pPr>
+        <w:keepNext/>
         <w:spacing w:after="0"/>
-      </w:pPr>
-      <w:r>
-        <w:t xml:space="preserve">The RMSE score seems to be high. </w:t>
-      </w:r>
-      <w:r>
-        <w:t>In the case of RMSE, the presence of outliers can explode the error term to a very high value.</w:t>
-      </w:r>
-      <w:r>
-        <w:t xml:space="preserve"> </w:t>
-      </w:r>
-      <w:r>
-        <w:t xml:space="preserve">Although, it is better to over specify than under specify the model, outliers may influence bias. </w:t>
-      </w:r>
-      <w:r>
-        <w:t xml:space="preserve">As much as possible, all data points should be accounted for in the </w:t>
-      </w:r>
-      <w:r>
-        <w:lastRenderedPageBreak/>
-        <w:t xml:space="preserve">model if possible. </w:t>
-      </w:r>
-      <w:r>
-        <w:t>There could be a possibility of outliers in this dataset, however, that can be revisited later on if a good enough RMSLE score cannot be achieve.</w:t>
-      </w:r>
-    </w:p>
-    <w:p>
-      <w:pPr>
-        <w:spacing w:after="0"/>
-      </w:pPr>
-    </w:p>
-    <w:p>
-      <w:pPr>
-        <w:pStyle w:val="Heading3"/>
-      </w:pPr>
-      <w:r>
-        <w:t xml:space="preserve">Step 3: </w:t>
-      </w:r>
-      <w:r>
-        <w:t>Log the dependent variable</w:t>
-      </w:r>
-    </w:p>
-    <w:p>
-      <w:pPr>
-        <w:spacing w:after="0"/>
-      </w:pPr>
-      <w:r>
-        <w:t xml:space="preserve">Model: </w:t>
-      </w:r>
-      <w:proofErr w:type="spellStart"/>
-      <w:r>
-        <w:t>logfit</w:t>
-      </w:r>
-      <w:proofErr w:type="spellEnd"/>
-      <w:r>
-        <w:t>&lt;-</w:t>
-      </w:r>
-      <w:proofErr w:type="gramStart"/>
-      <w:r>
-        <w:t>lm(</w:t>
-      </w:r>
-      <w:proofErr w:type="gramEnd"/>
-      <w:r>
-        <w:t xml:space="preserve">log(count)~., </w:t>
-      </w:r>
-      <w:proofErr w:type="spellStart"/>
-      <w:r>
-        <w:t>train_data</w:t>
-      </w:r>
-      <w:proofErr w:type="spellEnd"/>
-      <w:r>
-        <w:t>)</w:t>
-      </w:r>
-    </w:p>
-    <w:p>
-      <w:pPr>
-        <w:spacing w:after="0"/>
-      </w:pPr>
-      <w:r>
-        <w:t xml:space="preserve">RMSLE: </w:t>
-      </w:r>
-      <w:r>
-        <w:t>0.613963</w:t>
-      </w:r>
-    </w:p>
-    <w:p>
-      <w:pPr>
-        <w:spacing w:after="0"/>
-      </w:pPr>
-      <w:r>
-        <w:t>Although an improvement, the RMSLE score is not good enough.</w:t>
-      </w:r>
-    </w:p>
-    <w:p>
-      <w:pPr>
-        <w:spacing w:after="0"/>
-      </w:pPr>
-    </w:p>
-    <w:p>
-      <w:pPr>
-        <w:pStyle w:val="Heading3"/>
-      </w:pPr>
-      <w:r>
-        <w:t>Step 4: U</w:t>
-      </w:r>
-      <w:r>
-        <w:t>sing Step AIC</w:t>
-      </w:r>
-      <w:r>
-        <w:t xml:space="preserve"> to get a better model</w:t>
-      </w:r>
-    </w:p>
-    <w:p>
-      <w:pPr>
-        <w:spacing w:after="0"/>
-      </w:pPr>
-      <w:r>
-        <w:t>Model: fit&lt;-</w:t>
-      </w:r>
-      <w:proofErr w:type="gramStart"/>
-      <w:r>
-        <w:t>lm(</w:t>
-      </w:r>
-      <w:proofErr w:type="gramEnd"/>
-      <w:r>
-        <w:t xml:space="preserve">log(count)~., </w:t>
-      </w:r>
-      <w:proofErr w:type="spellStart"/>
-      <w:r>
-        <w:t>train_data</w:t>
-      </w:r>
-      <w:proofErr w:type="spellEnd"/>
-      <w:r>
-        <w:t>)</w:t>
-      </w:r>
-    </w:p>
-    <w:p>
-      <w:pPr>
-        <w:spacing w:after="0"/>
-      </w:pPr>
-      <w:proofErr w:type="gramStart"/>
-      <w:r>
-        <w:t>logfitAIC</w:t>
-      </w:r>
-      <w:proofErr w:type="gramEnd"/>
-      <w:r>
-        <w:t xml:space="preserve"> &lt;- stepAIC(fit, direction = 'both')</w:t>
-      </w:r>
-    </w:p>
-    <w:p>
-      <w:pPr>
-        <w:spacing w:after="0"/>
-      </w:pPr>
-      <w:r>
-        <w:t xml:space="preserve">RMSLE: </w:t>
-      </w:r>
-      <w:r>
-        <w:t>0.6140443</w:t>
-      </w:r>
-    </w:p>
-    <w:p>
-      <w:pPr>
-        <w:spacing w:after="0"/>
-      </w:pPr>
-      <w:r>
-        <w:t xml:space="preserve">The </w:t>
-      </w:r>
-      <w:proofErr w:type="gramStart"/>
-      <w:r>
-        <w:t>stepAIC(</w:t>
-      </w:r>
-      <w:proofErr w:type="gramEnd"/>
-      <w:r>
-        <w:t>) function from the MASS package</w:t>
-      </w:r>
-      <w:r>
-        <w:t xml:space="preserve"> to get a better model. </w:t>
-      </w:r>
-      <w:r>
-        <w:t>The stepAIC() function performs model selection by starting from a "maximal" model</w:t>
-      </w:r>
-      <w:r>
-        <w:t xml:space="preserve">, which is then trimmed down to a model with the independent variables that best explain </w:t>
-      </w:r>
-      <w:r>
-        <w:t>the dependent variable.</w:t>
-      </w:r>
-      <w:r>
-        <w:t xml:space="preserve"> However, based on the RMSLE, the “improved” model is </w:t>
-      </w:r>
-      <w:proofErr w:type="spellStart"/>
-      <w:r>
-        <w:t>worst</w:t>
-      </w:r>
-      <w:proofErr w:type="spellEnd"/>
-      <w:r>
-        <w:t xml:space="preserve"> than </w:t>
-      </w:r>
-      <w:proofErr w:type="gramStart"/>
-      <w:r>
-        <w:t>log(</w:t>
-      </w:r>
-      <w:proofErr w:type="gramEnd"/>
-      <w:r>
-        <w:t xml:space="preserve">count) ~. </w:t>
-      </w:r>
-      <w:proofErr w:type="gramStart"/>
-      <w:r>
-        <w:t>in</w:t>
-      </w:r>
-      <w:proofErr w:type="gramEnd"/>
-      <w:r>
-        <w:t xml:space="preserve"> Step 3.</w:t>
-      </w:r>
-      <w:r>
-        <w:t xml:space="preserve"> Continue with </w:t>
-      </w:r>
-      <w:r>
-        <w:t xml:space="preserve">the </w:t>
-      </w:r>
-      <w:r>
-        <w:t>model in step 3.</w:t>
-      </w:r>
-    </w:p>
-    <w:p>
-      <w:pPr>
-        <w:spacing w:after="0"/>
-      </w:pPr>
-    </w:p>
-    <w:p>
-      <w:pPr>
-        <w:pStyle w:val="Heading3"/>
-      </w:pPr>
-      <w:r>
-        <w:t xml:space="preserve">Step 5: </w:t>
-      </w:r>
-      <w:r>
-        <w:t xml:space="preserve">Using </w:t>
-      </w:r>
-      <w:proofErr w:type="gramStart"/>
-      <w:r>
-        <w:t>train(</w:t>
-      </w:r>
-      <w:proofErr w:type="gramEnd"/>
-      <w:r>
-        <w:t>) from Caret package</w:t>
-      </w:r>
-    </w:p>
-    <w:p>
-      <w:pPr>
-        <w:spacing w:after="0"/>
-      </w:pPr>
-      <w:r>
-        <w:t xml:space="preserve">Model: logfit2 &lt;- </w:t>
-      </w:r>
-      <w:proofErr w:type="gramStart"/>
-      <w:r>
-        <w:t>train(</w:t>
-      </w:r>
-      <w:proofErr w:type="gramEnd"/>
-      <w:r>
-        <w:t xml:space="preserve">log(count)~., </w:t>
-      </w:r>
-      <w:proofErr w:type="spellStart"/>
-      <w:r>
-        <w:t>train_data</w:t>
-      </w:r>
-      <w:proofErr w:type="spellEnd"/>
-      <w:r>
-        <w:t>, method="</w:t>
-      </w:r>
-      <w:proofErr w:type="spellStart"/>
-      <w:r>
-        <w:t>xgbLinear</w:t>
-      </w:r>
-      <w:proofErr w:type="spellEnd"/>
-      <w:r>
-        <w:t xml:space="preserve">", </w:t>
-      </w:r>
-      <w:proofErr w:type="spellStart"/>
-      <w:r>
-        <w:t>trControl</w:t>
-      </w:r>
-      <w:proofErr w:type="spellEnd"/>
-      <w:r>
-        <w:t xml:space="preserve"> = ctrl)</w:t>
-      </w:r>
-    </w:p>
-    <w:p>
-      <w:pPr>
-        <w:spacing w:after="0"/>
-      </w:pPr>
-      <w:r>
-        <w:t xml:space="preserve">RMSLE: </w:t>
-      </w:r>
-      <w:r>
-        <w:t>0.422968</w:t>
-      </w:r>
-    </w:p>
-    <w:p>
-      <w:pPr>
-        <w:spacing w:after="0"/>
-      </w:pPr>
-      <w:r>
-        <w:t xml:space="preserve">Kaggle Score: </w:t>
-      </w:r>
-      <w:r>
-        <w:t>0.52418</w:t>
-      </w:r>
-      <w:r>
-        <w:t xml:space="preserve"> </w:t>
-      </w:r>
-      <w:r>
-        <w:t>[position 1902]</w:t>
-      </w:r>
-    </w:p>
-    <w:p>
-      <w:pPr>
-        <w:spacing w:after="0"/>
-      </w:pPr>
-    </w:p>
-    <w:p>
-      <w:pPr>
-        <w:spacing w:after="0"/>
-      </w:pPr>
-      <w:r>
-        <w:t xml:space="preserve">To aid in the predictive modelling process, the train function in the Caret package was used. </w:t>
-      </w:r>
-      <w:r>
-        <w:t xml:space="preserve">The method </w:t>
-      </w:r>
-      <w:proofErr w:type="spellStart"/>
-      <w:r>
-        <w:t>xbgLinear</w:t>
-      </w:r>
-      <w:proofErr w:type="spellEnd"/>
-      <w:r>
-        <w:t xml:space="preserve"> of </w:t>
-      </w:r>
-      <w:r>
-        <w:t>XGBoost</w:t>
-      </w:r>
-      <w:r>
-        <w:t xml:space="preserve"> was used to build a new regression model. </w:t>
-      </w:r>
-      <w:r>
-        <w:t xml:space="preserve">Gradient boosting </w:t>
-      </w:r>
-      <w:r>
-        <w:t>is an approach where instead of training the models in isolation of one another like in the previous steps, each new model is trained to</w:t>
-      </w:r>
-      <w:r>
-        <w:t xml:space="preserve"> predict and</w:t>
-      </w:r>
-      <w:r>
-        <w:t xml:space="preserve"> correct the </w:t>
-      </w:r>
-      <w:r>
-        <w:t xml:space="preserve">residuals (errors) </w:t>
-      </w:r>
-      <w:r>
-        <w:t xml:space="preserve">made by the previous model. </w:t>
-      </w:r>
-      <w:r>
-        <w:t xml:space="preserve">The models are then </w:t>
-      </w:r>
-      <w:r>
-        <w:t>added together to make the final prediction.</w:t>
-      </w:r>
-      <w:r>
-        <w:t xml:space="preserve"> Furthermore, as tuning parameters were added to get a better average error term. All in all, a good RMSLE score was achieved</w:t>
-      </w:r>
-      <w:r>
-        <w:t xml:space="preserve"> so far</w:t>
-      </w:r>
-      <w:r>
-        <w:t xml:space="preserve">. </w:t>
-      </w:r>
-    </w:p>
-    <w:p>
-      <w:pPr>
-        <w:spacing w:after="0"/>
-      </w:pPr>
-    </w:p>
-    <w:p>
-      <w:pPr>
-        <w:spacing w:after="0"/>
-      </w:pPr>
-      <w:r>
-        <w:t xml:space="preserve">So this new model was used to predict the test dataset to be submitted on Kaggle. </w:t>
-      </w:r>
-      <w:r>
-        <w:t>However, the score is not good enough to reach the t</w:t>
-      </w:r>
-      <w:r>
-        <w:t>arget RMSLE: 0.49644 (position 1625)</w:t>
-      </w:r>
-      <w:r>
-        <w:t>.</w:t>
-      </w:r>
-    </w:p>
-    <w:p>
-      <w:pPr>
-        <w:spacing w:after="0"/>
-      </w:pPr>
-    </w:p>
-    <w:p>
-      <w:pPr>
-        <w:pStyle w:val="Heading3"/>
-      </w:pPr>
-      <w:r>
-        <w:t>Step 6: Remove the outliers</w:t>
-      </w:r>
-    </w:p>
-    <w:p>
-      <w:r>
-        <w:t>To improve the model, the train dataset was plotted to see if there are any influential outliers to be removed. As shown from the plot below</w:t>
-      </w:r>
-      <w:r>
-        <w:t xml:space="preserve"> (Figure 2.2)</w:t>
-      </w:r>
-      <w:r>
-        <w:t>, there are some outliers that can potentially be removed to build a better model</w:t>
-      </w:r>
-      <w:r>
-        <w:t>. These outliers were removed.</w:t>
-      </w:r>
-    </w:p>
-    <w:p>
-      <w:pPr>
-        <w:keepNext/>
         <w:jc w:val="center"/>
       </w:pPr>
       <w:r>
@@ -2146,10 +1714,10 @@
         </w:rPr>
         <w:lastRenderedPageBreak/>
         <w:drawing>
-          <wp:inline distT="0" distB="0" distL="0" distR="0" wp14:anchorId="2F61FBD9" wp14:editId="1CE293CC">
-            <wp:extent cx="5731510" cy="3126105"/>
-            <wp:effectExtent l="0" t="0" r="2540" b="0"/>
-            <wp:docPr id="1" name="Picture 1"/>
+          <wp:inline distT="0" distB="0" distL="0" distR="0" wp14:anchorId="3AC206CA" wp14:editId="71A4A1FD">
+            <wp:extent cx="3800475" cy="1032857"/>
+            <wp:effectExtent l="0" t="0" r="0" b="0"/>
+            <wp:docPr id="5" name="Picture 5"/>
             <wp:cNvGraphicFramePr>
               <a:graphicFrameLocks xmlns:a="http://schemas.openxmlformats.org/drawingml/2006/main" noChangeAspect="1"/>
             </wp:cNvGraphicFramePr>
@@ -2169,6 +1737,695 @@
                   <pic:spPr>
                     <a:xfrm>
                       <a:off x="0" y="0"/>
+                      <a:ext cx="3852562" cy="1047013"/>
+                    </a:xfrm>
+                    <a:prstGeom prst="rect">
+                      <a:avLst/>
+                    </a:prstGeom>
+                  </pic:spPr>
+                </pic:pic>
+              </a:graphicData>
+            </a:graphic>
+          </wp:inline>
+        </w:drawing>
+      </w:r>
+    </w:p>
+    <w:p>
+      <w:pPr>
+        <w:pStyle w:val="Caption"/>
+        <w:jc w:val="center"/>
+      </w:pPr>
+      <w:r>
+        <w:t xml:space="preserve">Figure 2.2: </w:t>
+      </w:r>
+      <w:r>
+        <w:t>RMSLE</w:t>
+      </w:r>
+      <w:r>
+        <w:t xml:space="preserve"> </w:t>
+      </w:r>
+      <w:r>
+        <w:t>output for count~.</w:t>
+      </w:r>
+    </w:p>
+    <w:p>
+      <w:pPr>
+        <w:spacing w:after="0"/>
+      </w:pPr>
+      <w:r>
+        <w:t xml:space="preserve">The RMSE score seems to be high. </w:t>
+      </w:r>
+      <w:r>
+        <w:t>In the case of RMSE, the presence of outliers can explode the error term to a very high value.</w:t>
+      </w:r>
+      <w:r>
+        <w:t xml:space="preserve"> </w:t>
+      </w:r>
+      <w:r>
+        <w:t xml:space="preserve">Although, it is better to over specify than under specify the model, outliers may influence bias. </w:t>
+      </w:r>
+      <w:r>
+        <w:t xml:space="preserve">As much as possible, all data points should be accounted for in the model if possible. </w:t>
+      </w:r>
+      <w:r>
+        <w:t>There could be a possibility of outliers in this dataset, however, that can be revisited later on if a good enough RMSLE score cannot be achieve.</w:t>
+      </w:r>
+    </w:p>
+    <w:p>
+      <w:pPr>
+        <w:spacing w:after="0"/>
+      </w:pPr>
+    </w:p>
+    <w:p>
+      <w:pPr>
+        <w:pStyle w:val="Heading3"/>
+      </w:pPr>
+      <w:r>
+        <w:t xml:space="preserve">Step 3: </w:t>
+      </w:r>
+      <w:r>
+        <w:t>Log the dependent variable</w:t>
+      </w:r>
+    </w:p>
+    <w:p>
+      <w:pPr>
+        <w:spacing w:after="0"/>
+      </w:pPr>
+      <w:r>
+        <w:t xml:space="preserve">Model: </w:t>
+      </w:r>
+      <w:proofErr w:type="spellStart"/>
+      <w:r>
+        <w:t>logfit</w:t>
+      </w:r>
+      <w:proofErr w:type="spellEnd"/>
+      <w:r>
+        <w:t>&lt;-</w:t>
+      </w:r>
+      <w:proofErr w:type="gramStart"/>
+      <w:r>
+        <w:t>lm(</w:t>
+      </w:r>
+      <w:proofErr w:type="gramEnd"/>
+      <w:r>
+        <w:t xml:space="preserve">log(count)~., </w:t>
+      </w:r>
+      <w:proofErr w:type="spellStart"/>
+      <w:r>
+        <w:t>train_data</w:t>
+      </w:r>
+      <w:proofErr w:type="spellEnd"/>
+      <w:r>
+        <w:t>)</w:t>
+      </w:r>
+    </w:p>
+    <w:p>
+      <w:pPr>
+        <w:spacing w:after="0"/>
+      </w:pPr>
+      <w:r>
+        <w:t xml:space="preserve">RMSLE: </w:t>
+      </w:r>
+      <w:r>
+        <w:t>0.613963</w:t>
+      </w:r>
+    </w:p>
+    <w:p>
+      <w:pPr>
+        <w:spacing w:after="0"/>
+      </w:pPr>
+      <w:r>
+        <w:t>Although an improvement, the RMSLE score is not good enough.</w:t>
+      </w:r>
+    </w:p>
+    <w:p>
+      <w:pPr>
+        <w:keepNext/>
+        <w:spacing w:after="0"/>
+        <w:jc w:val="center"/>
+      </w:pPr>
+      <w:r>
+        <w:rPr>
+          <w:noProof/>
+          <w:lang w:eastAsia="en-SG"/>
+        </w:rPr>
+        <w:drawing>
+          <wp:inline distT="0" distB="0" distL="0" distR="0" wp14:anchorId="05BEB0D1" wp14:editId="4D822466">
+            <wp:extent cx="3822149" cy="1062037"/>
+            <wp:effectExtent l="0" t="0" r="6985" b="5080"/>
+            <wp:docPr id="13" name="Picture 13"/>
+            <wp:cNvGraphicFramePr>
+              <a:graphicFrameLocks xmlns:a="http://schemas.openxmlformats.org/drawingml/2006/main" noChangeAspect="1"/>
+            </wp:cNvGraphicFramePr>
+            <a:graphic xmlns:a="http://schemas.openxmlformats.org/drawingml/2006/main">
+              <a:graphicData uri="http://schemas.openxmlformats.org/drawingml/2006/picture">
+                <pic:pic xmlns:pic="http://schemas.openxmlformats.org/drawingml/2006/picture">
+                  <pic:nvPicPr>
+                    <pic:cNvPr id="1" name=""/>
+                    <pic:cNvPicPr/>
+                  </pic:nvPicPr>
+                  <pic:blipFill>
+                    <a:blip r:embed="rId13"/>
+                    <a:stretch>
+                      <a:fillRect/>
+                    </a:stretch>
+                  </pic:blipFill>
+                  <pic:spPr>
+                    <a:xfrm>
+                      <a:off x="0" y="0"/>
+                      <a:ext cx="3867462" cy="1074628"/>
+                    </a:xfrm>
+                    <a:prstGeom prst="rect">
+                      <a:avLst/>
+                    </a:prstGeom>
+                  </pic:spPr>
+                </pic:pic>
+              </a:graphicData>
+            </a:graphic>
+          </wp:inline>
+        </w:drawing>
+      </w:r>
+    </w:p>
+    <w:p>
+      <w:pPr>
+        <w:pStyle w:val="Caption"/>
+        <w:jc w:val="center"/>
+      </w:pPr>
+      <w:r>
+        <w:t xml:space="preserve">Figure 2.3: </w:t>
+      </w:r>
+      <w:r>
+        <w:t>RMSLE</w:t>
+      </w:r>
+      <w:r>
+        <w:t xml:space="preserve"> output for </w:t>
+      </w:r>
+      <w:proofErr w:type="gramStart"/>
+      <w:r>
+        <w:t>log(</w:t>
+      </w:r>
+      <w:proofErr w:type="gramEnd"/>
+      <w:r>
+        <w:t>count)~.</w:t>
+      </w:r>
+    </w:p>
+    <w:p>
+      <w:pPr>
+        <w:pStyle w:val="Heading3"/>
+      </w:pPr>
+      <w:r>
+        <w:t>Step 4: U</w:t>
+      </w:r>
+      <w:r>
+        <w:t>sing Step AIC</w:t>
+      </w:r>
+      <w:r>
+        <w:t xml:space="preserve"> to get a better model</w:t>
+      </w:r>
+    </w:p>
+    <w:p>
+      <w:pPr>
+        <w:spacing w:after="0"/>
+      </w:pPr>
+      <w:r>
+        <w:t>Model: fit&lt;-</w:t>
+      </w:r>
+      <w:proofErr w:type="gramStart"/>
+      <w:r>
+        <w:t>lm(</w:t>
+      </w:r>
+      <w:proofErr w:type="gramEnd"/>
+      <w:r>
+        <w:t xml:space="preserve">log(count)~., </w:t>
+      </w:r>
+      <w:proofErr w:type="spellStart"/>
+      <w:r>
+        <w:t>train_data</w:t>
+      </w:r>
+      <w:proofErr w:type="spellEnd"/>
+      <w:r>
+        <w:t>)</w:t>
+      </w:r>
+    </w:p>
+    <w:p>
+      <w:pPr>
+        <w:spacing w:after="0"/>
+      </w:pPr>
+      <w:proofErr w:type="gramStart"/>
+      <w:r>
+        <w:t>logfitAIC</w:t>
+      </w:r>
+      <w:proofErr w:type="gramEnd"/>
+      <w:r>
+        <w:t xml:space="preserve"> &lt;- stepAIC(fit, direction = 'both')</w:t>
+      </w:r>
+    </w:p>
+    <w:p>
+      <w:pPr>
+        <w:spacing w:after="0"/>
+      </w:pPr>
+      <w:r>
+        <w:t xml:space="preserve">RMSLE: </w:t>
+      </w:r>
+      <w:r>
+        <w:t>0.6140443</w:t>
+      </w:r>
+    </w:p>
+    <w:p>
+      <w:pPr>
+        <w:keepNext/>
+        <w:spacing w:after="0"/>
+        <w:jc w:val="center"/>
+      </w:pPr>
+      <w:r>
+        <w:rPr>
+          <w:noProof/>
+          <w:lang w:eastAsia="en-SG"/>
+        </w:rPr>
+        <w:drawing>
+          <wp:inline distT="0" distB="0" distL="0" distR="0" wp14:anchorId="64342888" wp14:editId="5D05E2B9">
+            <wp:extent cx="3338513" cy="3215714"/>
+            <wp:effectExtent l="0" t="0" r="0" b="3810"/>
+            <wp:docPr id="16" name="Picture 16"/>
+            <wp:cNvGraphicFramePr>
+              <a:graphicFrameLocks xmlns:a="http://schemas.openxmlformats.org/drawingml/2006/main" noChangeAspect="1"/>
+            </wp:cNvGraphicFramePr>
+            <a:graphic xmlns:a="http://schemas.openxmlformats.org/drawingml/2006/main">
+              <a:graphicData uri="http://schemas.openxmlformats.org/drawingml/2006/picture">
+                <pic:pic xmlns:pic="http://schemas.openxmlformats.org/drawingml/2006/picture">
+                  <pic:nvPicPr>
+                    <pic:cNvPr id="1" name=""/>
+                    <pic:cNvPicPr/>
+                  </pic:nvPicPr>
+                  <pic:blipFill>
+                    <a:blip r:embed="rId14"/>
+                    <a:stretch>
+                      <a:fillRect/>
+                    </a:stretch>
+                  </pic:blipFill>
+                  <pic:spPr>
+                    <a:xfrm>
+                      <a:off x="0" y="0"/>
+                      <a:ext cx="3341789" cy="3218870"/>
+                    </a:xfrm>
+                    <a:prstGeom prst="rect">
+                      <a:avLst/>
+                    </a:prstGeom>
+                  </pic:spPr>
+                </pic:pic>
+              </a:graphicData>
+            </a:graphic>
+          </wp:inline>
+        </w:drawing>
+      </w:r>
+    </w:p>
+    <w:p>
+      <w:pPr>
+        <w:pStyle w:val="Caption"/>
+        <w:jc w:val="center"/>
+      </w:pPr>
+      <w:r>
+        <w:t>Fi</w:t>
+      </w:r>
+      <w:r>
+        <w:t>gure 2.4: RMSLE</w:t>
+      </w:r>
+      <w:r>
+        <w:t xml:space="preserve"> output for </w:t>
+      </w:r>
+      <w:proofErr w:type="gramStart"/>
+      <w:r>
+        <w:t>stepAIC(</w:t>
+      </w:r>
+      <w:proofErr w:type="gramEnd"/>
+      <w:r>
+        <w:t>) on model log(count)~.</w:t>
+      </w:r>
+    </w:p>
+    <w:p>
+      <w:pPr>
+        <w:spacing w:after="0"/>
+      </w:pPr>
+      <w:r>
+        <w:lastRenderedPageBreak/>
+        <w:t xml:space="preserve">The </w:t>
+      </w:r>
+      <w:proofErr w:type="gramStart"/>
+      <w:r>
+        <w:t>stepAIC(</w:t>
+      </w:r>
+      <w:proofErr w:type="gramEnd"/>
+      <w:r>
+        <w:t>) function from the MASS package</w:t>
+      </w:r>
+      <w:r>
+        <w:t xml:space="preserve"> to get a better model. </w:t>
+      </w:r>
+      <w:r>
+        <w:t>The stepAIC() function performs model selection by starting from a "maximal" model</w:t>
+      </w:r>
+      <w:r>
+        <w:t xml:space="preserve">, which is then trimmed down to a model with the independent variables that best explain </w:t>
+      </w:r>
+      <w:r>
+        <w:t>the dependent variable.</w:t>
+      </w:r>
+      <w:r>
+        <w:t xml:space="preserve"> However, based on the RMSLE, the “improved” model is </w:t>
+      </w:r>
+      <w:proofErr w:type="spellStart"/>
+      <w:r>
+        <w:t>worst</w:t>
+      </w:r>
+      <w:proofErr w:type="spellEnd"/>
+      <w:r>
+        <w:t xml:space="preserve"> than </w:t>
+      </w:r>
+      <w:proofErr w:type="gramStart"/>
+      <w:r>
+        <w:t>log(</w:t>
+      </w:r>
+      <w:proofErr w:type="gramEnd"/>
+      <w:r>
+        <w:t xml:space="preserve">count) ~. </w:t>
+      </w:r>
+      <w:proofErr w:type="gramStart"/>
+      <w:r>
+        <w:t>in</w:t>
+      </w:r>
+      <w:proofErr w:type="gramEnd"/>
+      <w:r>
+        <w:t xml:space="preserve"> Step 3.</w:t>
+      </w:r>
+      <w:r>
+        <w:t xml:space="preserve"> Continue with </w:t>
+      </w:r>
+      <w:r>
+        <w:t xml:space="preserve">the </w:t>
+      </w:r>
+      <w:r>
+        <w:t>model in step 3.</w:t>
+      </w:r>
+    </w:p>
+    <w:p>
+      <w:pPr>
+        <w:spacing w:after="0"/>
+      </w:pPr>
+    </w:p>
+    <w:p>
+      <w:pPr>
+        <w:pStyle w:val="Heading3"/>
+      </w:pPr>
+      <w:r>
+        <w:t xml:space="preserve">Step 5: </w:t>
+      </w:r>
+      <w:r>
+        <w:t xml:space="preserve">Using </w:t>
+      </w:r>
+      <w:proofErr w:type="gramStart"/>
+      <w:r>
+        <w:t>train(</w:t>
+      </w:r>
+      <w:proofErr w:type="gramEnd"/>
+      <w:r>
+        <w:t>) from Caret package</w:t>
+      </w:r>
+    </w:p>
+    <w:p>
+      <w:pPr>
+        <w:spacing w:after="0"/>
+      </w:pPr>
+      <w:r>
+        <w:t xml:space="preserve">Model: logfit2 &lt;- </w:t>
+      </w:r>
+      <w:proofErr w:type="gramStart"/>
+      <w:r>
+        <w:t>train(</w:t>
+      </w:r>
+      <w:proofErr w:type="gramEnd"/>
+      <w:r>
+        <w:t xml:space="preserve">log(count)~., </w:t>
+      </w:r>
+      <w:proofErr w:type="spellStart"/>
+      <w:r>
+        <w:t>train_data</w:t>
+      </w:r>
+      <w:proofErr w:type="spellEnd"/>
+      <w:r>
+        <w:t>, method="</w:t>
+      </w:r>
+      <w:proofErr w:type="spellStart"/>
+      <w:r>
+        <w:t>xgbLinear</w:t>
+      </w:r>
+      <w:proofErr w:type="spellEnd"/>
+      <w:r>
+        <w:t xml:space="preserve">", </w:t>
+      </w:r>
+      <w:proofErr w:type="spellStart"/>
+      <w:r>
+        <w:t>trControl</w:t>
+      </w:r>
+      <w:proofErr w:type="spellEnd"/>
+      <w:r>
+        <w:t xml:space="preserve"> = ctrl)</w:t>
+      </w:r>
+    </w:p>
+    <w:p>
+      <w:pPr>
+        <w:spacing w:after="0"/>
+      </w:pPr>
+      <w:r>
+        <w:t xml:space="preserve">RMSLE: </w:t>
+      </w:r>
+      <w:r>
+        <w:t>0.422968</w:t>
+      </w:r>
+    </w:p>
+    <w:p>
+      <w:pPr>
+        <w:spacing w:after="0"/>
+      </w:pPr>
+      <w:r>
+        <w:t xml:space="preserve">Kaggle Score: </w:t>
+      </w:r>
+      <w:r>
+        <w:t>0.52418</w:t>
+      </w:r>
+      <w:r>
+        <w:t xml:space="preserve"> </w:t>
+      </w:r>
+      <w:r>
+        <w:t>[position 1902]</w:t>
+      </w:r>
+    </w:p>
+    <w:p>
+      <w:pPr>
+        <w:keepNext/>
+        <w:spacing w:after="0"/>
+        <w:jc w:val="center"/>
+      </w:pPr>
+      <w:r>
+        <w:rPr>
+          <w:noProof/>
+          <w:lang w:eastAsia="en-SG"/>
+        </w:rPr>
+        <w:drawing>
+          <wp:inline distT="0" distB="0" distL="0" distR="0" wp14:anchorId="74EA74DF" wp14:editId="2AF8F005">
+            <wp:extent cx="3846980" cy="1614487"/>
+            <wp:effectExtent l="0" t="0" r="1270" b="5080"/>
+            <wp:docPr id="17" name="Picture 17"/>
+            <wp:cNvGraphicFramePr>
+              <a:graphicFrameLocks xmlns:a="http://schemas.openxmlformats.org/drawingml/2006/main" noChangeAspect="1"/>
+            </wp:cNvGraphicFramePr>
+            <a:graphic xmlns:a="http://schemas.openxmlformats.org/drawingml/2006/main">
+              <a:graphicData uri="http://schemas.openxmlformats.org/drawingml/2006/picture">
+                <pic:pic xmlns:pic="http://schemas.openxmlformats.org/drawingml/2006/picture">
+                  <pic:nvPicPr>
+                    <pic:cNvPr id="1" name=""/>
+                    <pic:cNvPicPr/>
+                  </pic:nvPicPr>
+                  <pic:blipFill>
+                    <a:blip r:embed="rId15"/>
+                    <a:stretch>
+                      <a:fillRect/>
+                    </a:stretch>
+                  </pic:blipFill>
+                  <pic:spPr>
+                    <a:xfrm>
+                      <a:off x="0" y="0"/>
+                      <a:ext cx="3849778" cy="1615661"/>
+                    </a:xfrm>
+                    <a:prstGeom prst="rect">
+                      <a:avLst/>
+                    </a:prstGeom>
+                  </pic:spPr>
+                </pic:pic>
+              </a:graphicData>
+            </a:graphic>
+          </wp:inline>
+        </w:drawing>
+      </w:r>
+    </w:p>
+    <w:p>
+      <w:pPr>
+        <w:pStyle w:val="Caption"/>
+        <w:jc w:val="center"/>
+      </w:pPr>
+      <w:r>
+        <w:t xml:space="preserve">Figure 2.5: RMSLE using </w:t>
+      </w:r>
+      <w:proofErr w:type="gramStart"/>
+      <w:r>
+        <w:t>train(</w:t>
+      </w:r>
+      <w:proofErr w:type="gramEnd"/>
+      <w:r>
+        <w:t>) on log(count)~.</w:t>
+      </w:r>
+    </w:p>
+    <w:p>
+      <w:pPr>
+        <w:spacing w:after="0"/>
+      </w:pPr>
+      <w:r>
+        <w:t xml:space="preserve">To aid in the predictive modelling process, the train function in the Caret package was used. </w:t>
+      </w:r>
+      <w:r>
+        <w:t xml:space="preserve">The method </w:t>
+      </w:r>
+      <w:proofErr w:type="spellStart"/>
+      <w:r>
+        <w:t>xbgLinear</w:t>
+      </w:r>
+      <w:proofErr w:type="spellEnd"/>
+      <w:r>
+        <w:t xml:space="preserve"> of </w:t>
+      </w:r>
+      <w:r>
+        <w:t>XGBoost</w:t>
+      </w:r>
+      <w:r>
+        <w:t xml:space="preserve"> was used to build a new regression model. </w:t>
+      </w:r>
+      <w:r>
+        <w:t xml:space="preserve">Gradient boosting </w:t>
+      </w:r>
+      <w:r>
+        <w:t>is an approach where instead of training the models in isolation of one another like in the previous steps, each new model is trained to</w:t>
+      </w:r>
+      <w:r>
+        <w:t xml:space="preserve"> predict and</w:t>
+      </w:r>
+      <w:r>
+        <w:t xml:space="preserve"> correct the </w:t>
+      </w:r>
+      <w:r>
+        <w:t xml:space="preserve">residuals (errors) </w:t>
+      </w:r>
+      <w:r>
+        <w:t xml:space="preserve">made by the previous model. </w:t>
+      </w:r>
+      <w:r>
+        <w:t xml:space="preserve">The models are then </w:t>
+      </w:r>
+      <w:r>
+        <w:t>added together to make the final prediction.</w:t>
+      </w:r>
+      <w:r>
+        <w:t xml:space="preserve"> Furthermore, as tuning parameters were added to get a better average error term. All in all, a good RMSLE score was achieved</w:t>
+      </w:r>
+      <w:r>
+        <w:t xml:space="preserve"> so far</w:t>
+      </w:r>
+      <w:r>
+        <w:t xml:space="preserve">. </w:t>
+      </w:r>
+    </w:p>
+    <w:p>
+      <w:pPr>
+        <w:spacing w:after="0"/>
+      </w:pPr>
+    </w:p>
+    <w:p>
+      <w:pPr>
+        <w:spacing w:after="0"/>
+      </w:pPr>
+      <w:r>
+        <w:t xml:space="preserve">So this new model was used to predict the test dataset to be submitted on Kaggle. </w:t>
+      </w:r>
+      <w:r>
+        <w:t>However, the score is not good enough to reach the t</w:t>
+      </w:r>
+      <w:r>
+        <w:t>arget RMSLE: 0.49644 (position 1625)</w:t>
+      </w:r>
+      <w:r>
+        <w:t>.</w:t>
+      </w:r>
+    </w:p>
+    <w:p>
+      <w:pPr>
+        <w:spacing w:after="0"/>
+      </w:pPr>
+    </w:p>
+    <w:p>
+      <w:pPr>
+        <w:pStyle w:val="Heading3"/>
+      </w:pPr>
+      <w:r>
+        <w:t>Step 6: Remove the outliers</w:t>
+      </w:r>
+    </w:p>
+    <w:p>
+      <w:r>
+        <w:t>To improve the model, the train dataset was plotted to see if there are any influential outliers to be removed. As shown from the plot below</w:t>
+      </w:r>
+      <w:r>
+        <w:t xml:space="preserve"> (Figure 2.2)</w:t>
+      </w:r>
+      <w:r>
+        <w:t>, there are some outliers that can potentially be removed to build a better model</w:t>
+      </w:r>
+      <w:r>
+        <w:t>. These outliers were removed.</w:t>
+      </w:r>
+    </w:p>
+    <w:p>
+      <w:pPr>
+        <w:keepNext/>
+        <w:jc w:val="center"/>
+      </w:pPr>
+      <w:r>
+        <w:rPr>
+          <w:noProof/>
+          <w:lang w:eastAsia="en-SG"/>
+        </w:rPr>
+        <w:lastRenderedPageBreak/>
+        <w:drawing>
+          <wp:inline distT="0" distB="0" distL="0" distR="0" wp14:anchorId="2F61FBD9" wp14:editId="1CE293CC">
+            <wp:extent cx="5731510" cy="3126105"/>
+            <wp:effectExtent l="0" t="0" r="2540" b="0"/>
+            <wp:docPr id="1" name="Picture 1"/>
+            <wp:cNvGraphicFramePr>
+              <a:graphicFrameLocks xmlns:a="http://schemas.openxmlformats.org/drawingml/2006/main" noChangeAspect="1"/>
+            </wp:cNvGraphicFramePr>
+            <a:graphic xmlns:a="http://schemas.openxmlformats.org/drawingml/2006/main">
+              <a:graphicData uri="http://schemas.openxmlformats.org/drawingml/2006/picture">
+                <pic:pic xmlns:pic="http://schemas.openxmlformats.org/drawingml/2006/picture">
+                  <pic:nvPicPr>
+                    <pic:cNvPr id="1" name=""/>
+                    <pic:cNvPicPr/>
+                  </pic:nvPicPr>
+                  <pic:blipFill>
+                    <a:blip r:embed="rId16"/>
+                    <a:stretch>
+                      <a:fillRect/>
+                    </a:stretch>
+                  </pic:blipFill>
+                  <pic:spPr>
+                    <a:xfrm>
+                      <a:off x="0" y="0"/>
                       <a:ext cx="5731510" cy="3126105"/>
                     </a:xfrm>
                     <a:prstGeom prst="rect">
@@ -2188,7 +2445,13 @@
         <w:jc w:val="center"/>
       </w:pPr>
       <w:r>
-        <w:t>Figure 2.2: Plot of outliers in the train dataset</w:t>
+        <w:t>Figure 2.</w:t>
+      </w:r>
+      <w:r>
+        <w:t>6</w:t>
+      </w:r>
+      <w:r>
+        <w:t>: Plot of outliers in the train dataset</w:t>
       </w:r>
     </w:p>
     <w:p>
@@ -2279,8 +2542,68 @@
     </w:p>
     <w:p>
       <w:pPr>
+        <w:keepNext/>
         <w:spacing w:after="0"/>
-      </w:pPr>
+        <w:jc w:val="center"/>
+      </w:pPr>
+      <w:r>
+        <w:rPr>
+          <w:noProof/>
+          <w:lang w:eastAsia="en-SG"/>
+        </w:rPr>
+        <w:drawing>
+          <wp:inline distT="0" distB="0" distL="0" distR="0" wp14:anchorId="68660F2A" wp14:editId="30C27A86">
+            <wp:extent cx="4644562" cy="1604962"/>
+            <wp:effectExtent l="0" t="0" r="3810" b="0"/>
+            <wp:docPr id="18" name="Picture 18"/>
+            <wp:cNvGraphicFramePr>
+              <a:graphicFrameLocks xmlns:a="http://schemas.openxmlformats.org/drawingml/2006/main" noChangeAspect="1"/>
+            </wp:cNvGraphicFramePr>
+            <a:graphic xmlns:a="http://schemas.openxmlformats.org/drawingml/2006/main">
+              <a:graphicData uri="http://schemas.openxmlformats.org/drawingml/2006/picture">
+                <pic:pic xmlns:pic="http://schemas.openxmlformats.org/drawingml/2006/picture">
+                  <pic:nvPicPr>
+                    <pic:cNvPr id="1" name=""/>
+                    <pic:cNvPicPr/>
+                  </pic:nvPicPr>
+                  <pic:blipFill>
+                    <a:blip r:embed="rId17"/>
+                    <a:stretch>
+                      <a:fillRect/>
+                    </a:stretch>
+                  </pic:blipFill>
+                  <pic:spPr>
+                    <a:xfrm>
+                      <a:off x="0" y="0"/>
+                      <a:ext cx="4679209" cy="1616934"/>
+                    </a:xfrm>
+                    <a:prstGeom prst="rect">
+                      <a:avLst/>
+                    </a:prstGeom>
+                  </pic:spPr>
+                </pic:pic>
+              </a:graphicData>
+            </a:graphic>
+          </wp:inline>
+        </w:drawing>
+      </w:r>
+    </w:p>
+    <w:p>
+      <w:pPr>
+        <w:pStyle w:val="Caption"/>
+        <w:jc w:val="center"/>
+      </w:pPr>
+      <w:r>
+        <w:t xml:space="preserve">Figure 2.7: RMSLE using </w:t>
+      </w:r>
+      <w:proofErr w:type="gramStart"/>
+      <w:r>
+        <w:t>train(</w:t>
+      </w:r>
+      <w:proofErr w:type="gramEnd"/>
+      <w:r>
+        <w:t>) after removing outliers</w:t>
+      </w:r>
     </w:p>
     <w:p>
       <w:pPr>
@@ -2436,7 +2759,73 @@
     </w:p>
     <w:p>
       <w:pPr>
+        <w:keepNext/>
         <w:spacing w:after="0"/>
+        <w:jc w:val="center"/>
+      </w:pPr>
+      <w:r>
+        <w:rPr>
+          <w:noProof/>
+          <w:lang w:eastAsia="en-SG"/>
+        </w:rPr>
+        <w:lastRenderedPageBreak/>
+        <w:drawing>
+          <wp:inline distT="0" distB="0" distL="0" distR="0" wp14:anchorId="418BAECB" wp14:editId="203DC7BA">
+            <wp:extent cx="4367213" cy="1060595"/>
+            <wp:effectExtent l="0" t="0" r="0" b="6350"/>
+            <wp:docPr id="19" name="Picture 19"/>
+            <wp:cNvGraphicFramePr>
+              <a:graphicFrameLocks xmlns:a="http://schemas.openxmlformats.org/drawingml/2006/main" noChangeAspect="1"/>
+            </wp:cNvGraphicFramePr>
+            <a:graphic xmlns:a="http://schemas.openxmlformats.org/drawingml/2006/main">
+              <a:graphicData uri="http://schemas.openxmlformats.org/drawingml/2006/picture">
+                <pic:pic xmlns:pic="http://schemas.openxmlformats.org/drawingml/2006/picture">
+                  <pic:nvPicPr>
+                    <pic:cNvPr id="1" name=""/>
+                    <pic:cNvPicPr/>
+                  </pic:nvPicPr>
+                  <pic:blipFill>
+                    <a:blip r:embed="rId18"/>
+                    <a:stretch>
+                      <a:fillRect/>
+                    </a:stretch>
+                  </pic:blipFill>
+                  <pic:spPr>
+                    <a:xfrm>
+                      <a:off x="0" y="0"/>
+                      <a:ext cx="4386779" cy="1065347"/>
+                    </a:xfrm>
+                    <a:prstGeom prst="rect">
+                      <a:avLst/>
+                    </a:prstGeom>
+                  </pic:spPr>
+                </pic:pic>
+              </a:graphicData>
+            </a:graphic>
+          </wp:inline>
+        </w:drawing>
+      </w:r>
+    </w:p>
+    <w:p>
+      <w:pPr>
+        <w:pStyle w:val="Caption"/>
+        <w:jc w:val="center"/>
+      </w:pPr>
+      <w:r>
+        <w:t xml:space="preserve">Figure 2.8: RMSLE output after using </w:t>
+      </w:r>
+      <w:proofErr w:type="gramStart"/>
+      <w:r>
+        <w:t>stepAIC(</w:t>
+      </w:r>
+      <w:proofErr w:type="gramEnd"/>
+      <w:r>
+        <w:t>) and train()</w:t>
+      </w:r>
+    </w:p>
+    <w:p>
+      <w:pPr>
+        <w:spacing w:after="0"/>
       </w:pPr>
       <w:r>
         <w:t xml:space="preserve">While </w:t>
@@ -2527,7 +2916,74 @@
     </w:p>
     <w:p>
       <w:pPr>
+        <w:keepNext/>
         <w:spacing w:after="0"/>
+        <w:jc w:val="center"/>
+      </w:pPr>
+      <w:r>
+        <w:rPr>
+          <w:noProof/>
+          <w:lang w:eastAsia="en-SG"/>
+        </w:rPr>
+        <w:drawing>
+          <wp:inline distT="0" distB="0" distL="0" distR="0" wp14:anchorId="0D101FC2" wp14:editId="44BFB1C0">
+            <wp:extent cx="5182925" cy="1004888"/>
+            <wp:effectExtent l="0" t="0" r="0" b="5080"/>
+            <wp:docPr id="21" name="Picture 21"/>
+            <wp:cNvGraphicFramePr>
+              <a:graphicFrameLocks xmlns:a="http://schemas.openxmlformats.org/drawingml/2006/main" noChangeAspect="1"/>
+            </wp:cNvGraphicFramePr>
+            <a:graphic xmlns:a="http://schemas.openxmlformats.org/drawingml/2006/main">
+              <a:graphicData uri="http://schemas.openxmlformats.org/drawingml/2006/picture">
+                <pic:pic xmlns:pic="http://schemas.openxmlformats.org/drawingml/2006/picture">
+                  <pic:nvPicPr>
+                    <pic:cNvPr id="1" name=""/>
+                    <pic:cNvPicPr/>
+                  </pic:nvPicPr>
+                  <pic:blipFill>
+                    <a:blip r:embed="rId19"/>
+                    <a:stretch>
+                      <a:fillRect/>
+                    </a:stretch>
+                  </pic:blipFill>
+                  <pic:spPr>
+                    <a:xfrm>
+                      <a:off x="0" y="0"/>
+                      <a:ext cx="5185200" cy="1005329"/>
+                    </a:xfrm>
+                    <a:prstGeom prst="rect">
+                      <a:avLst/>
+                    </a:prstGeom>
+                  </pic:spPr>
+                </pic:pic>
+              </a:graphicData>
+            </a:graphic>
+          </wp:inline>
+        </w:drawing>
+      </w:r>
+    </w:p>
+    <w:p>
+      <w:pPr>
+        <w:pStyle w:val="Caption"/>
+        <w:jc w:val="center"/>
+      </w:pPr>
+      <w:r>
+        <w:t xml:space="preserve">Figure 2.9: RMSLE output using </w:t>
+      </w:r>
+      <w:proofErr w:type="gramStart"/>
+      <w:r>
+        <w:t>train(</w:t>
+      </w:r>
+      <w:proofErr w:type="gramEnd"/>
+      <w:r>
+        <w:t>) after logging season and hour</w:t>
+      </w:r>
+      <w:bookmarkStart w:id="0" w:name="_GoBack"/>
+      <w:bookmarkEnd w:id="0"/>
+    </w:p>
+    <w:p>
+      <w:pPr>
+        <w:spacing w:after="0"/>
       </w:pPr>
       <w:r>
         <w:t xml:space="preserve">Kaggle Score: </w:t>
@@ -2556,51 +3012,48 @@
         <w:t>Target score achieved with this model.</w:t>
       </w:r>
       <w:r>
-        <w:t xml:space="preserve"> Since the competition is completed, the score does not show up on the private or public leaderboard, but nonetheless, the “would be” position on the Kaggle </w:t>
-      </w:r>
+        <w:t xml:space="preserve"> Since the competition is completed, the score does not show up on the private or public leaderboard, but nonetheless, the “would be” position on the Kaggle public </w:t>
+      </w:r>
+      <w:r>
+        <w:t xml:space="preserve">and private </w:t>
+      </w:r>
+      <w:r>
+        <w:t xml:space="preserve">leaderboard is 1446 </w:t>
+      </w:r>
+      <w:r>
+        <w:t xml:space="preserve">(shown in Figure 2.3) </w:t>
+      </w:r>
+      <w:r>
+        <w:t xml:space="preserve">which </w:t>
+      </w:r>
+      <w:r>
+        <w:t>is</w:t>
+      </w:r>
+      <w:r>
+        <w:rPr>
+          <w:u w:val="single"/>
+        </w:rPr>
+        <w:t xml:space="preserve"> better that the average target score</w:t>
+      </w:r>
+      <w:r>
+        <w:t xml:space="preserve"> – 0.</w:t>
+      </w:r>
+      <w:r>
+        <w:t xml:space="preserve"> </w:t>
+      </w:r>
+      <w:r>
+        <w:t>49644</w:t>
+      </w:r>
+      <w:r>
+        <w:t>.</w:t>
+      </w:r>
+    </w:p>
+    <w:p>
+      <w:pPr>
+        <w:pStyle w:val="Heading1"/>
+      </w:pPr>
       <w:r>
         <w:lastRenderedPageBreak/>
-        <w:t xml:space="preserve">public </w:t>
-      </w:r>
-      <w:r>
-        <w:t xml:space="preserve">and private </w:t>
-      </w:r>
-      <w:r>
-        <w:t xml:space="preserve">leaderboard is 1446 </w:t>
-      </w:r>
-      <w:r>
-        <w:t xml:space="preserve">(shown in Figure 2.3) </w:t>
-      </w:r>
-      <w:r>
-        <w:t xml:space="preserve">which </w:t>
-      </w:r>
-      <w:r>
-        <w:t>is</w:t>
-      </w:r>
-      <w:r>
-        <w:rPr>
-          <w:u w:val="single"/>
-        </w:rPr>
-        <w:t xml:space="preserve"> better that the average target score</w:t>
-      </w:r>
-      <w:r>
-        <w:t xml:space="preserve"> – 0.</w:t>
-      </w:r>
-      <w:r>
-        <w:t xml:space="preserve"> </w:t>
-      </w:r>
-      <w:r>
-        <w:t>49644</w:t>
-      </w:r>
-      <w:r>
-        <w:t>.</w:t>
-      </w:r>
-    </w:p>
-    <w:p>
-      <w:pPr>
-        <w:pStyle w:val="Heading1"/>
-      </w:pPr>
-      <w:r>
         <w:t>Appendix</w:t>
       </w:r>
     </w:p>
@@ -2638,7 +3091,7 @@
                     <pic:cNvPicPr/>
                   </pic:nvPicPr>
                   <pic:blipFill rotWithShape="1">
-                    <a:blip r:embed="rId13"/>
+                    <a:blip r:embed="rId20"/>
                     <a:srcRect l="21023"/>
                     <a:stretch/>
                   </pic:blipFill>
@@ -2701,7 +3154,7 @@
                     <pic:cNvPicPr/>
                   </pic:nvPicPr>
                   <pic:blipFill rotWithShape="1">
-                    <a:blip r:embed="rId14"/>
+                    <a:blip r:embed="rId21"/>
                     <a:srcRect l="21023" r="8153"/>
                     <a:stretch/>
                   </pic:blipFill>
@@ -2769,7 +3222,7 @@
                     <pic:cNvPicPr/>
                   </pic:nvPicPr>
                   <pic:blipFill>
-                    <a:blip r:embed="rId15"/>
+                    <a:blip r:embed="rId22"/>
                     <a:stretch>
                       <a:fillRect/>
                     </a:stretch>
@@ -2812,7 +3265,7 @@
                     <pic:cNvPicPr/>
                   </pic:nvPicPr>
                   <pic:blipFill>
-                    <a:blip r:embed="rId16"/>
+                    <a:blip r:embed="rId23"/>
                     <a:stretch>
                       <a:fillRect/>
                     </a:stretch>
@@ -2856,7 +3309,7 @@
                     <pic:cNvPicPr/>
                   </pic:nvPicPr>
                   <pic:blipFill rotWithShape="1">
-                    <a:blip r:embed="rId17"/>
+                    <a:blip r:embed="rId24"/>
                     <a:srcRect r="371"/>
                     <a:stretch/>
                   </pic:blipFill>
@@ -2906,7 +3359,7 @@
                     <pic:cNvPicPr/>
                   </pic:nvPicPr>
                   <pic:blipFill>
-                    <a:blip r:embed="rId18"/>
+                    <a:blip r:embed="rId25"/>
                     <a:stretch>
                       <a:fillRect/>
                     </a:stretch>
@@ -2950,7 +3403,7 @@
                     <pic:cNvPicPr/>
                   </pic:nvPicPr>
                   <pic:blipFill>
-                    <a:blip r:embed="rId19"/>
+                    <a:blip r:embed="rId26"/>
                     <a:stretch>
                       <a:fillRect/>
                     </a:stretch>
@@ -2993,7 +3446,7 @@
                     <pic:cNvPicPr/>
                   </pic:nvPicPr>
                   <pic:blipFill>
-                    <a:blip r:embed="rId20"/>
+                    <a:blip r:embed="rId27"/>
                     <a:stretch>
                       <a:fillRect/>
                     </a:stretch>
@@ -3037,7 +3490,7 @@
                     <pic:cNvPicPr/>
                   </pic:nvPicPr>
                   <pic:blipFill>
-                    <a:blip r:embed="rId21"/>
+                    <a:blip r:embed="rId28"/>
                     <a:stretch>
                       <a:fillRect/>
                     </a:stretch>
@@ -3080,7 +3533,7 @@
                     <pic:cNvPicPr/>
                   </pic:nvPicPr>
                   <pic:blipFill>
-                    <a:blip r:embed="rId22"/>
+                    <a:blip r:embed="rId29"/>
                     <a:stretch>
                       <a:fillRect/>
                     </a:stretch>

</xml_diff>